<commit_message>
week assignment 95% done - verfications in progress
</commit_message>
<xml_diff>
--- a/01_AWS/DevOps Engineer Learning Plan/1_Getting Started with DevOps on AWS/resume_1_Getting Started with DevOps on AWS.docx
+++ b/01_AWS/DevOps Engineer Learning Plan/1_Getting Started with DevOps on AWS/resume_1_Getting Started with DevOps on AWS.docx
@@ -15,35 +15,7 @@
           <w:rStyle w:val="lev"/>
           <w:lang w:val="en-CA"/>
         </w:rPr>
-        <w:t>1</w:t>
-      </w:r>
-      <w:r>
-        <w:rPr>
-          <w:rStyle w:val="lev"/>
-          <w:lang w:val="en-CA"/>
-        </w:rPr>
-        <w:t xml:space="preserve"> </w:t>
-      </w:r>
-      <w:r>
-        <w:rPr>
-          <w:rStyle w:val="lev"/>
-          <w:lang w:val="en-CA"/>
-        </w:rPr>
-        <w:t>–</w:t>
-      </w:r>
-      <w:r>
-        <w:rPr>
-          <w:rStyle w:val="lev"/>
-          <w:lang w:val="en-CA"/>
-        </w:rPr>
-        <w:t xml:space="preserve"> </w:t>
-      </w:r>
-      <w:r>
-        <w:rPr>
-          <w:rStyle w:val="lev"/>
-          <w:lang w:val="en-CA"/>
-        </w:rPr>
-        <w:t>Getting started with Dev</w:t>
+        <w:t>1 – Getting started with Dev</w:t>
       </w:r>
       <w:r>
         <w:rPr>
@@ -71,24 +43,14 @@
       <w:pPr>
         <w:pStyle w:val="Titre4"/>
         <w:rPr>
-          <w:rFonts w:eastAsia="Times New Roman"/>
-          <w:lang w:val="en-CA" w:eastAsia="fr-CA"/>
+          <w:lang w:val="en-CA"/>
         </w:rPr>
       </w:pPr>
       <w:r>
         <w:rPr>
-          <w:rFonts w:eastAsia="Times New Roman"/>
-          <w:highlight w:val="lightGray"/>
-          <w:lang w:val="en-CA" w:eastAsia="fr-CA"/>
+          <w:lang w:val="en-CA"/>
         </w:rPr>
-        <w:t>Module 1: Introduction to DevOps</w:t>
-      </w:r>
-      <w:r>
-        <w:rPr>
-          <w:rFonts w:eastAsia="Times New Roman"/>
-          <w:lang w:val="en-CA" w:eastAsia="fr-CA"/>
-        </w:rPr>
-        <w:t xml:space="preserve"> </w:t>
+        <w:t xml:space="preserve">Module 1: Introduction to DevOps </w:t>
       </w:r>
     </w:p>
     <w:p>
@@ -125,16 +87,9 @@
       </w:pPr>
       <w:r>
         <w:rPr>
-          <w:highlight w:val="lightGray"/>
           <w:lang w:val="en-CA"/>
         </w:rPr>
-        <w:t>Module 2: DevOps Methodology</w:t>
-      </w:r>
-      <w:r>
-        <w:rPr>
-          <w:lang w:val="en-CA"/>
-        </w:rPr>
-        <w:t xml:space="preserve"> </w:t>
+        <w:t xml:space="preserve">Module 2: DevOps Methodology </w:t>
       </w:r>
     </w:p>
     <w:p>
@@ -173,17 +128,9 @@
       <w:r>
         <w:rPr>
           <w:rFonts w:eastAsia="Times New Roman"/>
-          <w:highlight w:val="lightGray"/>
           <w:lang w:val="en-CA" w:eastAsia="fr-CA"/>
         </w:rPr>
-        <w:t>Module 3: Amazon’s DevOps Transformation</w:t>
-      </w:r>
-      <w:r>
-        <w:rPr>
-          <w:rFonts w:eastAsia="Times New Roman"/>
-          <w:lang w:val="en-CA" w:eastAsia="fr-CA"/>
-        </w:rPr>
-        <w:t xml:space="preserve"> </w:t>
+        <w:t xml:space="preserve">Module 3: Amazon’s DevOps Transformation </w:t>
       </w:r>
     </w:p>
     <w:p>
@@ -222,64 +169,40 @@
       <w:r>
         <w:rPr>
           <w:rFonts w:eastAsia="Times New Roman"/>
-          <w:highlight w:val="lightGray"/>
           <w:lang w:val="en-CA" w:eastAsia="fr-CA"/>
         </w:rPr>
-        <w:t>Module 4: AWS DevOps Tools</w:t>
+        <w:t xml:space="preserve">Module 4: AWS DevOps Tools </w:t>
       </w:r>
+    </w:p>
+    <w:p>
+      <w:pPr>
+        <w:rPr>
+          <w:i/>
+          <w:iCs/>
+          <w:lang w:val="en-CA" w:eastAsia="fr-CA"/>
+        </w:rPr>
+      </w:pPr>
+      <w:r>
+        <w:rPr>
+          <w:lang w:val="en-CA" w:eastAsia="fr-CA"/>
+        </w:rPr>
+        <w:t xml:space="preserve">In this module, I have acquired knowledge about harnessing DevOps best practices and automating release pipelines to varying extents. AWS offers DevOps teams the capability to establish CI/CD pipelines, providing a range of services for constructing, storing, deploying, and monitoring applications. </w:t>
+      </w:r>
+    </w:p>
+    <w:p>
+      <w:pPr>
+        <w:pStyle w:val="Titre4"/>
+        <w:rPr>
+          <w:rFonts w:eastAsia="Times New Roman"/>
+          <w:lang w:val="en-CA" w:eastAsia="fr-CA"/>
+        </w:rPr>
+      </w:pPr>
       <w:r>
         <w:rPr>
           <w:rFonts w:eastAsia="Times New Roman"/>
           <w:lang w:val="en-CA" w:eastAsia="fr-CA"/>
         </w:rPr>
-        <w:t xml:space="preserve"> </w:t>
-      </w:r>
-    </w:p>
-    <w:p>
-      <w:pPr>
-        <w:rPr>
-          <w:i/>
-          <w:iCs/>
-          <w:highlight w:val="lightGray"/>
-          <w:lang w:val="en-CA" w:eastAsia="fr-CA"/>
-        </w:rPr>
-      </w:pPr>
-      <w:r>
-        <w:rPr>
-          <w:lang w:val="en-CA" w:eastAsia="fr-CA"/>
-        </w:rPr>
-        <w:t>In this module, I have acquired knowledge about harnessing DevOps best practices and automating release pipelines to varying extents. AWS offers DevOps teams the capability to establish CI/CD pipelines, providing a range of services for constructing, storing, deploying, and monitoring applications.</w:t>
-      </w:r>
-      <w:r>
-        <w:rPr>
-          <w:highlight w:val="lightGray"/>
-          <w:lang w:val="en-CA" w:eastAsia="fr-CA"/>
-        </w:rPr>
-        <w:t xml:space="preserve"> </w:t>
-      </w:r>
-    </w:p>
-    <w:p>
-      <w:pPr>
-        <w:pStyle w:val="Titre4"/>
-        <w:rPr>
-          <w:rFonts w:eastAsia="Times New Roman"/>
-          <w:lang w:val="en-CA" w:eastAsia="fr-CA"/>
-        </w:rPr>
-      </w:pPr>
-      <w:r>
-        <w:rPr>
-          <w:rFonts w:eastAsia="Times New Roman"/>
-          <w:highlight w:val="lightGray"/>
-          <w:lang w:val="en-CA" w:eastAsia="fr-CA"/>
-        </w:rPr>
-        <w:t>Module 5: AWS and DevOps Demo</w:t>
-      </w:r>
-      <w:r>
-        <w:rPr>
-          <w:rFonts w:eastAsia="Times New Roman"/>
-          <w:lang w:val="en-CA" w:eastAsia="fr-CA"/>
-        </w:rPr>
-        <w:t xml:space="preserve"> </w:t>
+        <w:t xml:space="preserve">Module 5: AWS and DevOps Demo </w:t>
       </w:r>
     </w:p>
     <w:p>
@@ -309,128 +232,10 @@
     </w:p>
     <w:p>
       <w:pPr>
-        <w:pStyle w:val="Titre4"/>
-        <w:rPr>
-          <w:rFonts w:eastAsia="Times New Roman"/>
-          <w:lang w:val="en-CA" w:eastAsia="fr-CA"/>
-        </w:rPr>
-      </w:pPr>
-      <w:r>
-        <w:rPr>
-          <w:rFonts w:eastAsia="Times New Roman"/>
-          <w:highlight w:val="lightGray"/>
-          <w:lang w:val="en-CA" w:eastAsia="fr-CA"/>
-        </w:rPr>
-        <w:t>Course summary</w:t>
-      </w:r>
-    </w:p>
-    <w:p>
-      <w:pPr>
-        <w:pStyle w:val="Paragraphedeliste"/>
-        <w:numPr>
-          <w:ilvl w:val="0"/>
-          <w:numId w:val="13"/>
-        </w:numPr>
         <w:rPr>
           <w:lang w:val="en-CA" w:eastAsia="fr-CA"/>
         </w:rPr>
       </w:pPr>
-      <w:r>
-        <w:rPr>
-          <w:lang w:val="en-CA" w:eastAsia="fr-CA"/>
-        </w:rPr>
-        <w:t>Describe the DevOps methodologies of culture, practices, and tools.</w:t>
-      </w:r>
-    </w:p>
-    <w:p>
-      <w:pPr>
-        <w:pStyle w:val="Paragraphedeliste"/>
-        <w:numPr>
-          <w:ilvl w:val="0"/>
-          <w:numId w:val="13"/>
-        </w:numPr>
-        <w:rPr>
-          <w:lang w:val="en-CA" w:eastAsia="fr-CA"/>
-        </w:rPr>
-      </w:pPr>
-      <w:r>
-        <w:rPr>
-          <w:lang w:val="en-CA" w:eastAsia="fr-CA"/>
-        </w:rPr>
-        <w:t>Explain why adopting a mindset that supports a DevOps culture is essential to implementing DevOps. </w:t>
-      </w:r>
-    </w:p>
-    <w:p>
-      <w:pPr>
-        <w:pStyle w:val="Paragraphedeliste"/>
-        <w:numPr>
-          <w:ilvl w:val="0"/>
-          <w:numId w:val="13"/>
-        </w:numPr>
-        <w:rPr>
-          <w:lang w:val="en-CA" w:eastAsia="fr-CA"/>
-        </w:rPr>
-      </w:pPr>
-      <w:r>
-        <w:rPr>
-          <w:lang w:val="en-CA" w:eastAsia="fr-CA"/>
-        </w:rPr>
-        <w:t>Describe Amazon's transformation to DevOps.</w:t>
-      </w:r>
-    </w:p>
-    <w:p>
-      <w:pPr>
-        <w:pStyle w:val="Paragraphedeliste"/>
-        <w:numPr>
-          <w:ilvl w:val="0"/>
-          <w:numId w:val="13"/>
-        </w:numPr>
-        <w:rPr>
-          <w:lang w:val="en-CA" w:eastAsia="fr-CA"/>
-        </w:rPr>
-      </w:pPr>
-      <w:r>
-        <w:rPr>
-          <w:lang w:val="en-CA" w:eastAsia="fr-CA"/>
-        </w:rPr>
-        <w:t>Categorize and describe key AWS DevOps services that support the application lifecycle.</w:t>
-      </w:r>
-    </w:p>
-    <w:p>
-      <w:pPr>
-        <w:pStyle w:val="Paragraphedeliste"/>
-        <w:numPr>
-          <w:ilvl w:val="0"/>
-          <w:numId w:val="13"/>
-        </w:numPr>
-        <w:rPr>
-          <w:lang w:val="en-CA" w:eastAsia="fr-CA"/>
-        </w:rPr>
-      </w:pPr>
-      <w:r>
-        <w:rPr>
-          <w:lang w:val="en-CA" w:eastAsia="fr-CA"/>
-        </w:rPr>
-        <w:t>Identify the AWS services used to automate the continuous integration and continuous delivery (CI/CD) process.</w:t>
-      </w:r>
-    </w:p>
-    <w:p>
-      <w:pPr>
-        <w:pStyle w:val="Paragraphedeliste"/>
-        <w:numPr>
-          <w:ilvl w:val="0"/>
-          <w:numId w:val="13"/>
-        </w:numPr>
-        <w:rPr>
-          <w:lang w:val="en-CA" w:eastAsia="fr-CA"/>
-        </w:rPr>
-      </w:pPr>
-      <w:r>
-        <w:rPr>
-          <w:lang w:val="en-CA" w:eastAsia="fr-CA"/>
-        </w:rPr>
-        <w:t>Describe how to create and control a CI/CD pipeline.</w:t>
-      </w:r>
     </w:p>
     <w:sectPr>
       <w:pgSz w:w="12240" w:h="15840"/>

</xml_diff>